<commit_message>
update jurnal bagian implementasi dan tabel database
Signed-off-by: Syifa' Ul Haq M <syifaulhaq80@gmail.com>
</commit_message>
<xml_diff>
--- a/Laporan/SKRIPSI/BAB I.docx
+++ b/Laporan/SKRIPSI/BAB I.docx
@@ -426,22 +426,33 @@
         <w:t xml:space="preserve"> (UAT)</w:t>
       </w:r>
       <w:r>
-        <w:t xml:space="preserve"> dengan tipe </w:t>
+        <w:t xml:space="preserve"> dengan </w:t>
+      </w:r>
+      <w:r>
+        <w:rPr>
+          <w:highlight w:val="yellow"/>
+        </w:rPr>
+        <w:t xml:space="preserve">tipe </w:t>
       </w:r>
       <w:r>
         <w:rPr>
           <w:i/>
           <w:iCs/>
+          <w:highlight w:val="yellow"/>
         </w:rPr>
         <w:t>Alpha</w:t>
       </w:r>
       <w:r>
+        <w:rPr>
+          <w:highlight w:val="yellow"/>
+        </w:rPr>
         <w:t xml:space="preserve"> dan </w:t>
       </w:r>
       <w:r>
         <w:rPr>
           <w:i/>
           <w:iCs/>
+          <w:highlight w:val="yellow"/>
         </w:rPr>
         <w:t>Beta testing</w:t>
       </w:r>

</xml_diff>

<commit_message>
Fix laporan BAB I perubahan metode pengujian ke SUS
Signed-off-by: Syifa' Ul Haq M <syifaulhaq80@gmail.com>
</commit_message>
<xml_diff>
--- a/Laporan/SKRIPSI/BAB I.docx
+++ b/Laporan/SKRIPSI/BAB I.docx
@@ -420,41 +420,13 @@
           <w:i/>
           <w:iCs/>
         </w:rPr>
-        <w:t>User Acceptance Testing</w:t>
-      </w:r>
-      <w:r>
-        <w:t xml:space="preserve"> (UAT)</w:t>
-      </w:r>
-      <w:r>
-        <w:t xml:space="preserve"> dengan </w:t>
-      </w:r>
-      <w:r>
-        <w:rPr>
-          <w:highlight w:val="yellow"/>
-        </w:rPr>
-        <w:t xml:space="preserve">tipe </w:t>
-      </w:r>
-      <w:r>
-        <w:rPr>
-          <w:i/>
-          <w:iCs/>
-          <w:highlight w:val="yellow"/>
-        </w:rPr>
-        <w:t>Alpha</w:t>
-      </w:r>
-      <w:r>
-        <w:rPr>
-          <w:highlight w:val="yellow"/>
-        </w:rPr>
-        <w:t xml:space="preserve"> dan </w:t>
-      </w:r>
-      <w:r>
-        <w:rPr>
-          <w:i/>
-          <w:iCs/>
-          <w:highlight w:val="yellow"/>
-        </w:rPr>
-        <w:t>Beta testing</w:t>
+        <w:t>System Usability Scale</w:t>
+      </w:r>
+      <w:r>
+        <w:t xml:space="preserve"> (SUS), dengan responden</w:t>
+      </w:r>
+      <w:r>
+        <w:t xml:space="preserve"> guru dan orang tua siswa MI Nurrohmah Bina Insani</w:t>
       </w:r>
       <w:r>
         <w:rPr>

</xml_diff>